<commit_message>
UPDATED: added more notes to .docx
</commit_message>
<xml_diff>
--- a/A4-Blatt-Prüfung.docx
+++ b/A4-Blatt-Prüfung.docx
@@ -18,13 +18,13 @@
         <mc:AlternateContent>
           <mc:Choice Requires="wps">
             <w:drawing>
-              <wp:anchor distT="45720" distB="45720" distL="114300" distR="114300" simplePos="0" relativeHeight="251675648" behindDoc="0" locked="0" layoutInCell="1" allowOverlap="1" wp14:anchorId="5EB91D3B" wp14:editId="761FA2CC">
+              <wp:anchor distT="45720" distB="45720" distL="114300" distR="114300" simplePos="0" relativeHeight="251675648" behindDoc="0" locked="0" layoutInCell="1" allowOverlap="1" wp14:anchorId="5EB91D3B" wp14:editId="37F7EC6B">
                 <wp:simplePos x="0" y="0"/>
                 <wp:positionH relativeFrom="column">
-                  <wp:posOffset>2185970</wp:posOffset>
+                  <wp:posOffset>2193290</wp:posOffset>
                 </wp:positionH>
                 <wp:positionV relativeFrom="paragraph">
-                  <wp:posOffset>267</wp:posOffset>
+                  <wp:posOffset>0</wp:posOffset>
                 </wp:positionV>
                 <wp:extent cx="539750" cy="1404620"/>
                 <wp:effectExtent l="0" t="0" r="12700" b="18415"/>
@@ -89,12 +89,14 @@
                               <w:rPr>
                                 <w:sz w:val="4"/>
                                 <w:szCs w:val="4"/>
-                              </w:rPr>
-                            </w:pPr>
-                            <w:r>
-                              <w:rPr>
-                                <w:sz w:val="4"/>
-                                <w:szCs w:val="4"/>
+                                <w:lang w:val="de-CH"/>
+                              </w:rPr>
+                            </w:pPr>
+                            <w:r>
+                              <w:rPr>
+                                <w:sz w:val="4"/>
+                                <w:szCs w:val="4"/>
+                                <w:lang w:val="de-CH"/>
                               </w:rPr>
                               <w:t>im Browser (z.B. in Firefox, Chrome, Edge)</w:t>
                             </w:r>
@@ -105,12 +107,14 @@
                               <w:rPr>
                                 <w:sz w:val="4"/>
                                 <w:szCs w:val="4"/>
-                              </w:rPr>
-                            </w:pPr>
-                            <w:r>
-                              <w:rPr>
-                                <w:sz w:val="4"/>
-                                <w:szCs w:val="4"/>
+                                <w:lang w:val="de-CH"/>
+                              </w:rPr>
+                            </w:pPr>
+                            <w:r>
+                              <w:rPr>
+                                <w:sz w:val="4"/>
+                                <w:szCs w:val="4"/>
+                                <w:lang w:val="de-CH"/>
                               </w:rPr>
                               <w:t>auf einem Computer als Desktop-Applikation (z.B. mit Electron)</w:t>
                             </w:r>
@@ -121,12 +125,14 @@
                               <w:rPr>
                                 <w:sz w:val="4"/>
                                 <w:szCs w:val="4"/>
-                              </w:rPr>
-                            </w:pPr>
-                            <w:r>
-                              <w:rPr>
-                                <w:sz w:val="4"/>
-                                <w:szCs w:val="4"/>
+                                <w:lang w:val="de-CH"/>
+                              </w:rPr>
+                            </w:pPr>
+                            <w:r>
+                              <w:rPr>
+                                <w:sz w:val="4"/>
+                                <w:szCs w:val="4"/>
+                                <w:lang w:val="de-CH"/>
                               </w:rPr>
                               <w:t>auf einem Computer als CLI-Applikation (z.B. mit Node.js)</w:t>
                             </w:r>
@@ -137,12 +143,14 @@
                               <w:rPr>
                                 <w:sz w:val="4"/>
                                 <w:szCs w:val="4"/>
-                              </w:rPr>
-                            </w:pPr>
-                            <w:r>
-                              <w:rPr>
-                                <w:sz w:val="4"/>
-                                <w:szCs w:val="4"/>
+                                <w:lang w:val="de-CH"/>
+                              </w:rPr>
+                            </w:pPr>
+                            <w:r>
+                              <w:rPr>
+                                <w:sz w:val="4"/>
+                                <w:szCs w:val="4"/>
+                                <w:lang w:val="de-CH"/>
                               </w:rPr>
                               <w:t>auf einem Server in der Cloud (z.B. AWS Lambda, Cloudflare Worker)</w:t>
                             </w:r>
@@ -180,7 +188,7 @@
                 <v:stroke joinstyle="miter"/>
                 <v:path gradientshapeok="t" o:connecttype="rect"/>
               </v:shapetype>
-              <v:shape id="Textfeld 2" o:spid="_x0000_s1026" type="#_x0000_t202" style="position:absolute;margin-left:172.1pt;margin-top:0;width:42.5pt;height:110.6pt;z-index:251675648;visibility:visible;mso-wrap-style:square;mso-width-percent:0;mso-height-percent:200;mso-wrap-distance-left:9pt;mso-wrap-distance-top:3.6pt;mso-wrap-distance-right:9pt;mso-wrap-distance-bottom:3.6pt;mso-position-horizontal:absolute;mso-position-horizontal-relative:text;mso-position-vertical:absolute;mso-position-vertical-relative:text;mso-width-percent:0;mso-height-percent:200;mso-width-relative:margin;mso-height-relative:margin;v-text-anchor:top" o:gfxdata="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">
+              <v:shape id="Textfeld 2" o:spid="_x0000_s1026" type="#_x0000_t202" style="position:absolute;margin-left:172.7pt;margin-top:0;width:42.5pt;height:110.6pt;z-index:251675648;visibility:visible;mso-wrap-style:square;mso-width-percent:0;mso-height-percent:200;mso-wrap-distance-left:9pt;mso-wrap-distance-top:3.6pt;mso-wrap-distance-right:9pt;mso-wrap-distance-bottom:3.6pt;mso-position-horizontal:absolute;mso-position-horizontal-relative:text;mso-position-vertical:absolute;mso-position-vertical-relative:text;mso-width-percent:0;mso-height-percent:200;mso-width-relative:margin;mso-height-relative:margin;v-text-anchor:top" o:gfxdata="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">
                 <v:textbox style="mso-fit-shape-to-text:t">
                   <w:txbxContent>
                     <w:p>
@@ -211,12 +219,14 @@
                         <w:rPr>
                           <w:sz w:val="4"/>
                           <w:szCs w:val="4"/>
-                        </w:rPr>
-                      </w:pPr>
-                      <w:r>
-                        <w:rPr>
-                          <w:sz w:val="4"/>
-                          <w:szCs w:val="4"/>
+                          <w:lang w:val="de-CH"/>
+                        </w:rPr>
+                      </w:pPr>
+                      <w:r>
+                        <w:rPr>
+                          <w:sz w:val="4"/>
+                          <w:szCs w:val="4"/>
+                          <w:lang w:val="de-CH"/>
                         </w:rPr>
                         <w:t>im Browser (z.B. in Firefox, Chrome, Edge)</w:t>
                       </w:r>
@@ -227,12 +237,14 @@
                         <w:rPr>
                           <w:sz w:val="4"/>
                           <w:szCs w:val="4"/>
-                        </w:rPr>
-                      </w:pPr>
-                      <w:r>
-                        <w:rPr>
-                          <w:sz w:val="4"/>
-                          <w:szCs w:val="4"/>
+                          <w:lang w:val="de-CH"/>
+                        </w:rPr>
+                      </w:pPr>
+                      <w:r>
+                        <w:rPr>
+                          <w:sz w:val="4"/>
+                          <w:szCs w:val="4"/>
+                          <w:lang w:val="de-CH"/>
                         </w:rPr>
                         <w:t>auf einem Computer als Desktop-Applikation (z.B. mit Electron)</w:t>
                       </w:r>
@@ -243,12 +255,14 @@
                         <w:rPr>
                           <w:sz w:val="4"/>
                           <w:szCs w:val="4"/>
-                        </w:rPr>
-                      </w:pPr>
-                      <w:r>
-                        <w:rPr>
-                          <w:sz w:val="4"/>
-                          <w:szCs w:val="4"/>
+                          <w:lang w:val="de-CH"/>
+                        </w:rPr>
+                      </w:pPr>
+                      <w:r>
+                        <w:rPr>
+                          <w:sz w:val="4"/>
+                          <w:szCs w:val="4"/>
+                          <w:lang w:val="de-CH"/>
                         </w:rPr>
                         <w:t>auf einem Computer als CLI-Applikation (z.B. mit Node.js)</w:t>
                       </w:r>
@@ -259,12 +273,14 @@
                         <w:rPr>
                           <w:sz w:val="4"/>
                           <w:szCs w:val="4"/>
-                        </w:rPr>
-                      </w:pPr>
-                      <w:r>
-                        <w:rPr>
-                          <w:sz w:val="4"/>
-                          <w:szCs w:val="4"/>
+                          <w:lang w:val="de-CH"/>
+                        </w:rPr>
+                      </w:pPr>
+                      <w:r>
+                        <w:rPr>
+                          <w:sz w:val="4"/>
+                          <w:szCs w:val="4"/>
+                          <w:lang w:val="de-CH"/>
                         </w:rPr>
                         <w:t>auf einem Server in der Cloud (z.B. AWS Lambda, Cloudflare Worker)</w:t>
                       </w:r>
@@ -346,6 +362,7 @@
                                 <w:bCs/>
                                 <w:sz w:val="4"/>
                                 <w:szCs w:val="4"/>
+                                <w:lang w:val="de-CH"/>
                               </w:rPr>
                             </w:pPr>
                             <w:r>
@@ -354,6 +371,7 @@
                                 <w:bCs/>
                                 <w:sz w:val="4"/>
                                 <w:szCs w:val="4"/>
+                                <w:lang w:val="de-CH"/>
                               </w:rPr>
                               <w:t>Protokoll</w:t>
                             </w:r>
@@ -364,12 +382,14 @@
                               <w:rPr>
                                 <w:sz w:val="4"/>
                                 <w:szCs w:val="4"/>
-                              </w:rPr>
-                            </w:pPr>
-                            <w:r>
-                              <w:rPr>
-                                <w:sz w:val="4"/>
-                                <w:szCs w:val="4"/>
+                                <w:lang w:val="de-CH"/>
+                              </w:rPr>
+                            </w:pPr>
+                            <w:r>
+                              <w:rPr>
+                                <w:sz w:val="4"/>
+                                <w:szCs w:val="4"/>
+                                <w:lang w:val="de-CH"/>
                               </w:rPr>
                               <w:t xml:space="preserve">Beispiel: </w:t>
                             </w:r>
@@ -381,6 +401,7 @@
                                 <w:color w:val="FF0066"/>
                                 <w:sz w:val="4"/>
                                 <w:szCs w:val="4"/>
+                                <w:lang w:val="de-CH"/>
                               </w:rPr>
                             </w:pPr>
                             <w:r>
@@ -388,6 +409,7 @@
                                 <w:color w:val="FF0066"/>
                                 <w:sz w:val="4"/>
                                 <w:szCs w:val="4"/>
+                                <w:lang w:val="de-CH"/>
                               </w:rPr>
                               <w:t>http</w:t>
                             </w:r>
@@ -399,6 +421,7 @@
                                 <w:color w:val="FF0066"/>
                                 <w:sz w:val="4"/>
                                 <w:szCs w:val="4"/>
+                                <w:lang w:val="de-CH"/>
                               </w:rPr>
                             </w:pPr>
                             <w:r>
@@ -406,6 +429,7 @@
                                 <w:color w:val="FF0066"/>
                                 <w:sz w:val="4"/>
                                 <w:szCs w:val="4"/>
+                                <w:lang w:val="de-CH"/>
                               </w:rPr>
                               <w:t>https</w:t>
                             </w:r>
@@ -418,6 +442,7 @@
                                 <w:bCs/>
                                 <w:sz w:val="4"/>
                                 <w:szCs w:val="4"/>
+                                <w:lang w:val="de-CH"/>
                               </w:rPr>
                             </w:pPr>
                           </w:p>
@@ -429,6 +454,7 @@
                                 <w:bCs/>
                                 <w:sz w:val="4"/>
                                 <w:szCs w:val="4"/>
+                                <w:lang w:val="de-CH"/>
                               </w:rPr>
                             </w:pPr>
                             <w:r>
@@ -437,6 +463,7 @@
                                 <w:bCs/>
                                 <w:sz w:val="4"/>
                                 <w:szCs w:val="4"/>
+                                <w:lang w:val="de-CH"/>
                               </w:rPr>
                               <w:t>Subdomain (optional)</w:t>
                             </w:r>
@@ -447,12 +474,14 @@
                               <w:rPr>
                                 <w:sz w:val="4"/>
                                 <w:szCs w:val="4"/>
-                              </w:rPr>
-                            </w:pPr>
-                            <w:r>
-                              <w:rPr>
-                                <w:sz w:val="4"/>
-                                <w:szCs w:val="4"/>
+                                <w:lang w:val="de-CH"/>
+                              </w:rPr>
+                            </w:pPr>
+                            <w:r>
+                              <w:rPr>
+                                <w:sz w:val="4"/>
+                                <w:szCs w:val="4"/>
+                                <w:lang w:val="de-CH"/>
                               </w:rPr>
                               <w:t xml:space="preserve">Beispiel: </w:t>
                             </w:r>
@@ -463,6 +492,7 @@
                               <w:rPr>
                                 <w:sz w:val="4"/>
                                 <w:szCs w:val="4"/>
+                                <w:lang w:val="de-CH"/>
                               </w:rPr>
                             </w:pPr>
                             <w:r>
@@ -470,6 +500,7 @@
                                 <w:color w:val="FF0066"/>
                                 <w:sz w:val="4"/>
                                 <w:szCs w:val="4"/>
+                                <w:lang w:val="de-CH"/>
                               </w:rPr>
                               <w:t>www</w:t>
                             </w:r>
@@ -482,6 +513,7 @@
                                 <w:bCs/>
                                 <w:sz w:val="4"/>
                                 <w:szCs w:val="4"/>
+                                <w:lang w:val="de-CH"/>
                               </w:rPr>
                             </w:pPr>
                           </w:p>
@@ -493,6 +525,7 @@
                                 <w:bCs/>
                                 <w:sz w:val="4"/>
                                 <w:szCs w:val="4"/>
+                                <w:lang w:val="de-CH"/>
                               </w:rPr>
                             </w:pPr>
                             <w:r>
@@ -501,6 +534,7 @@
                                 <w:bCs/>
                                 <w:sz w:val="4"/>
                                 <w:szCs w:val="4"/>
+                                <w:lang w:val="de-CH"/>
                               </w:rPr>
                               <w:t>Hostname</w:t>
                             </w:r>
@@ -511,12 +545,14 @@
                               <w:rPr>
                                 <w:sz w:val="4"/>
                                 <w:szCs w:val="4"/>
-                              </w:rPr>
-                            </w:pPr>
-                            <w:r>
-                              <w:rPr>
-                                <w:sz w:val="4"/>
-                                <w:szCs w:val="4"/>
+                                <w:lang w:val="de-CH"/>
+                              </w:rPr>
+                            </w:pPr>
+                            <w:r>
+                              <w:rPr>
+                                <w:sz w:val="4"/>
+                                <w:szCs w:val="4"/>
+                                <w:lang w:val="de-CH"/>
                               </w:rPr>
                               <w:t xml:space="preserve">Beispiel: </w:t>
                             </w:r>
@@ -528,6 +564,7 @@
                                 <w:color w:val="FF0066"/>
                                 <w:sz w:val="4"/>
                                 <w:szCs w:val="4"/>
+                                <w:lang w:val="de-CH"/>
                               </w:rPr>
                             </w:pPr>
                             <w:r>
@@ -535,6 +572,7 @@
                                 <w:color w:val="FF0066"/>
                                 <w:sz w:val="4"/>
                                 <w:szCs w:val="4"/>
+                                <w:lang w:val="de-CH"/>
                               </w:rPr>
                               <w:t>localhost:4021</w:t>
                             </w:r>
@@ -546,6 +584,7 @@
                                 <w:color w:val="FF0066"/>
                                 <w:sz w:val="4"/>
                                 <w:szCs w:val="4"/>
+                                <w:lang w:val="de-CH"/>
                               </w:rPr>
                             </w:pPr>
                             <w:r>
@@ -553,6 +592,7 @@
                                 <w:color w:val="FF0066"/>
                                 <w:sz w:val="4"/>
                                 <w:szCs w:val="4"/>
+                                <w:lang w:val="de-CH"/>
                               </w:rPr>
                               <w:t>google.com</w:t>
                             </w:r>
@@ -565,6 +605,7 @@
                                 <w:bCs/>
                                 <w:sz w:val="4"/>
                                 <w:szCs w:val="4"/>
+                                <w:lang w:val="de-CH"/>
                               </w:rPr>
                             </w:pPr>
                           </w:p>
@@ -576,6 +617,7 @@
                                 <w:bCs/>
                                 <w:sz w:val="4"/>
                                 <w:szCs w:val="4"/>
+                                <w:lang w:val="de-CH"/>
                               </w:rPr>
                             </w:pPr>
                             <w:r>
@@ -584,6 +626,7 @@
                                 <w:bCs/>
                                 <w:sz w:val="4"/>
                                 <w:szCs w:val="4"/>
+                                <w:lang w:val="de-CH"/>
                               </w:rPr>
                               <w:t>Pfad</w:t>
                             </w:r>
@@ -594,12 +637,14 @@
                               <w:rPr>
                                 <w:sz w:val="4"/>
                                 <w:szCs w:val="4"/>
-                              </w:rPr>
-                            </w:pPr>
-                            <w:r>
-                              <w:rPr>
-                                <w:sz w:val="4"/>
-                                <w:szCs w:val="4"/>
+                                <w:lang w:val="de-CH"/>
+                              </w:rPr>
+                            </w:pPr>
+                            <w:r>
+                              <w:rPr>
+                                <w:sz w:val="4"/>
+                                <w:szCs w:val="4"/>
+                                <w:lang w:val="de-CH"/>
                               </w:rPr>
                               <w:t xml:space="preserve">Beispiel: </w:t>
                             </w:r>
@@ -611,6 +656,7 @@
                                 <w:color w:val="FF0066"/>
                                 <w:sz w:val="4"/>
                                 <w:szCs w:val="4"/>
+                                <w:lang w:val="de-CH"/>
                               </w:rPr>
                             </w:pPr>
                             <w:r>
@@ -618,6 +664,7 @@
                                 <w:color w:val="FF0066"/>
                                 <w:sz w:val="4"/>
                                 <w:szCs w:val="4"/>
+                                <w:lang w:val="de-CH"/>
                               </w:rPr>
                               <w:t>/users/22</w:t>
                             </w:r>
@@ -630,6 +677,7 @@
                                 <w:bCs/>
                                 <w:sz w:val="4"/>
                                 <w:szCs w:val="4"/>
+                                <w:lang w:val="de-CH"/>
                               </w:rPr>
                             </w:pPr>
                           </w:p>
@@ -724,6 +772,7 @@
                           <w:bCs/>
                           <w:sz w:val="4"/>
                           <w:szCs w:val="4"/>
+                          <w:lang w:val="de-CH"/>
                         </w:rPr>
                       </w:pPr>
                       <w:r>
@@ -732,6 +781,7 @@
                           <w:bCs/>
                           <w:sz w:val="4"/>
                           <w:szCs w:val="4"/>
+                          <w:lang w:val="de-CH"/>
                         </w:rPr>
                         <w:t>Protokoll</w:t>
                       </w:r>
@@ -742,12 +792,14 @@
                         <w:rPr>
                           <w:sz w:val="4"/>
                           <w:szCs w:val="4"/>
-                        </w:rPr>
-                      </w:pPr>
-                      <w:r>
-                        <w:rPr>
-                          <w:sz w:val="4"/>
-                          <w:szCs w:val="4"/>
+                          <w:lang w:val="de-CH"/>
+                        </w:rPr>
+                      </w:pPr>
+                      <w:r>
+                        <w:rPr>
+                          <w:sz w:val="4"/>
+                          <w:szCs w:val="4"/>
+                          <w:lang w:val="de-CH"/>
                         </w:rPr>
                         <w:t xml:space="preserve">Beispiel: </w:t>
                       </w:r>
@@ -759,6 +811,7 @@
                           <w:color w:val="FF0066"/>
                           <w:sz w:val="4"/>
                           <w:szCs w:val="4"/>
+                          <w:lang w:val="de-CH"/>
                         </w:rPr>
                       </w:pPr>
                       <w:r>
@@ -766,6 +819,7 @@
                           <w:color w:val="FF0066"/>
                           <w:sz w:val="4"/>
                           <w:szCs w:val="4"/>
+                          <w:lang w:val="de-CH"/>
                         </w:rPr>
                         <w:t>http</w:t>
                       </w:r>
@@ -777,6 +831,7 @@
                           <w:color w:val="FF0066"/>
                           <w:sz w:val="4"/>
                           <w:szCs w:val="4"/>
+                          <w:lang w:val="de-CH"/>
                         </w:rPr>
                       </w:pPr>
                       <w:r>
@@ -784,6 +839,7 @@
                           <w:color w:val="FF0066"/>
                           <w:sz w:val="4"/>
                           <w:szCs w:val="4"/>
+                          <w:lang w:val="de-CH"/>
                         </w:rPr>
                         <w:t>https</w:t>
                       </w:r>
@@ -796,6 +852,7 @@
                           <w:bCs/>
                           <w:sz w:val="4"/>
                           <w:szCs w:val="4"/>
+                          <w:lang w:val="de-CH"/>
                         </w:rPr>
                       </w:pPr>
                     </w:p>
@@ -807,6 +864,7 @@
                           <w:bCs/>
                           <w:sz w:val="4"/>
                           <w:szCs w:val="4"/>
+                          <w:lang w:val="de-CH"/>
                         </w:rPr>
                       </w:pPr>
                       <w:r>
@@ -815,6 +873,7 @@
                           <w:bCs/>
                           <w:sz w:val="4"/>
                           <w:szCs w:val="4"/>
+                          <w:lang w:val="de-CH"/>
                         </w:rPr>
                         <w:t>Subdomain (optional)</w:t>
                       </w:r>
@@ -825,12 +884,14 @@
                         <w:rPr>
                           <w:sz w:val="4"/>
                           <w:szCs w:val="4"/>
-                        </w:rPr>
-                      </w:pPr>
-                      <w:r>
-                        <w:rPr>
-                          <w:sz w:val="4"/>
-                          <w:szCs w:val="4"/>
+                          <w:lang w:val="de-CH"/>
+                        </w:rPr>
+                      </w:pPr>
+                      <w:r>
+                        <w:rPr>
+                          <w:sz w:val="4"/>
+                          <w:szCs w:val="4"/>
+                          <w:lang w:val="de-CH"/>
                         </w:rPr>
                         <w:t xml:space="preserve">Beispiel: </w:t>
                       </w:r>
@@ -841,6 +902,7 @@
                         <w:rPr>
                           <w:sz w:val="4"/>
                           <w:szCs w:val="4"/>
+                          <w:lang w:val="de-CH"/>
                         </w:rPr>
                       </w:pPr>
                       <w:r>
@@ -848,6 +910,7 @@
                           <w:color w:val="FF0066"/>
                           <w:sz w:val="4"/>
                           <w:szCs w:val="4"/>
+                          <w:lang w:val="de-CH"/>
                         </w:rPr>
                         <w:t>www</w:t>
                       </w:r>
@@ -860,6 +923,7 @@
                           <w:bCs/>
                           <w:sz w:val="4"/>
                           <w:szCs w:val="4"/>
+                          <w:lang w:val="de-CH"/>
                         </w:rPr>
                       </w:pPr>
                     </w:p>
@@ -871,6 +935,7 @@
                           <w:bCs/>
                           <w:sz w:val="4"/>
                           <w:szCs w:val="4"/>
+                          <w:lang w:val="de-CH"/>
                         </w:rPr>
                       </w:pPr>
                       <w:r>
@@ -879,6 +944,7 @@
                           <w:bCs/>
                           <w:sz w:val="4"/>
                           <w:szCs w:val="4"/>
+                          <w:lang w:val="de-CH"/>
                         </w:rPr>
                         <w:t>Hostname</w:t>
                       </w:r>
@@ -889,12 +955,14 @@
                         <w:rPr>
                           <w:sz w:val="4"/>
                           <w:szCs w:val="4"/>
-                        </w:rPr>
-                      </w:pPr>
-                      <w:r>
-                        <w:rPr>
-                          <w:sz w:val="4"/>
-                          <w:szCs w:val="4"/>
+                          <w:lang w:val="de-CH"/>
+                        </w:rPr>
+                      </w:pPr>
+                      <w:r>
+                        <w:rPr>
+                          <w:sz w:val="4"/>
+                          <w:szCs w:val="4"/>
+                          <w:lang w:val="de-CH"/>
                         </w:rPr>
                         <w:t xml:space="preserve">Beispiel: </w:t>
                       </w:r>
@@ -906,6 +974,7 @@
                           <w:color w:val="FF0066"/>
                           <w:sz w:val="4"/>
                           <w:szCs w:val="4"/>
+                          <w:lang w:val="de-CH"/>
                         </w:rPr>
                       </w:pPr>
                       <w:r>
@@ -913,6 +982,7 @@
                           <w:color w:val="FF0066"/>
                           <w:sz w:val="4"/>
                           <w:szCs w:val="4"/>
+                          <w:lang w:val="de-CH"/>
                         </w:rPr>
                         <w:t>localhost:4021</w:t>
                       </w:r>
@@ -924,6 +994,7 @@
                           <w:color w:val="FF0066"/>
                           <w:sz w:val="4"/>
                           <w:szCs w:val="4"/>
+                          <w:lang w:val="de-CH"/>
                         </w:rPr>
                       </w:pPr>
                       <w:r>
@@ -931,6 +1002,7 @@
                           <w:color w:val="FF0066"/>
                           <w:sz w:val="4"/>
                           <w:szCs w:val="4"/>
+                          <w:lang w:val="de-CH"/>
                         </w:rPr>
                         <w:t>google.com</w:t>
                       </w:r>
@@ -943,6 +1015,7 @@
                           <w:bCs/>
                           <w:sz w:val="4"/>
                           <w:szCs w:val="4"/>
+                          <w:lang w:val="de-CH"/>
                         </w:rPr>
                       </w:pPr>
                     </w:p>
@@ -954,6 +1027,7 @@
                           <w:bCs/>
                           <w:sz w:val="4"/>
                           <w:szCs w:val="4"/>
+                          <w:lang w:val="de-CH"/>
                         </w:rPr>
                       </w:pPr>
                       <w:r>
@@ -962,6 +1036,7 @@
                           <w:bCs/>
                           <w:sz w:val="4"/>
                           <w:szCs w:val="4"/>
+                          <w:lang w:val="de-CH"/>
                         </w:rPr>
                         <w:t>Pfad</w:t>
                       </w:r>
@@ -972,12 +1047,14 @@
                         <w:rPr>
                           <w:sz w:val="4"/>
                           <w:szCs w:val="4"/>
-                        </w:rPr>
-                      </w:pPr>
-                      <w:r>
-                        <w:rPr>
-                          <w:sz w:val="4"/>
-                          <w:szCs w:val="4"/>
+                          <w:lang w:val="de-CH"/>
+                        </w:rPr>
+                      </w:pPr>
+                      <w:r>
+                        <w:rPr>
+                          <w:sz w:val="4"/>
+                          <w:szCs w:val="4"/>
+                          <w:lang w:val="de-CH"/>
                         </w:rPr>
                         <w:t xml:space="preserve">Beispiel: </w:t>
                       </w:r>
@@ -989,6 +1066,7 @@
                           <w:color w:val="FF0066"/>
                           <w:sz w:val="4"/>
                           <w:szCs w:val="4"/>
+                          <w:lang w:val="de-CH"/>
                         </w:rPr>
                       </w:pPr>
                       <w:r>
@@ -996,6 +1074,7 @@
                           <w:color w:val="FF0066"/>
                           <w:sz w:val="4"/>
                           <w:szCs w:val="4"/>
+                          <w:lang w:val="de-CH"/>
                         </w:rPr>
                         <w:t>/users/22</w:t>
                       </w:r>
@@ -1008,6 +1087,7 @@
                           <w:bCs/>
                           <w:sz w:val="4"/>
                           <w:szCs w:val="4"/>
+                          <w:lang w:val="de-CH"/>
                         </w:rPr>
                       </w:pPr>
                     </w:p>
@@ -1139,6 +1219,7 @@
                                 <w:bCs/>
                                 <w:sz w:val="4"/>
                                 <w:szCs w:val="4"/>
+                                <w:lang w:val="de-CH"/>
                               </w:rPr>
                             </w:pPr>
                             <w:r>
@@ -1147,6 +1228,7 @@
                                 <w:bCs/>
                                 <w:sz w:val="4"/>
                                 <w:szCs w:val="4"/>
+                                <w:lang w:val="de-CH"/>
                               </w:rPr>
                               <w:t>HTTP Headers</w:t>
                             </w:r>
@@ -1157,12 +1239,14 @@
                               <w:rPr>
                                 <w:sz w:val="4"/>
                                 <w:szCs w:val="4"/>
-                              </w:rPr>
-                            </w:pPr>
-                            <w:r>
-                              <w:rPr>
-                                <w:sz w:val="4"/>
-                                <w:szCs w:val="4"/>
+                                <w:lang w:val="de-CH"/>
+                              </w:rPr>
+                            </w:pPr>
+                            <w:r>
+                              <w:rPr>
+                                <w:sz w:val="4"/>
+                                <w:szCs w:val="4"/>
+                                <w:lang w:val="de-CH"/>
                               </w:rPr>
                               <w:t>Der Browser oder der Webserver kann in den Anfragen bzw. Antworten eigene, individuelle Header mitsenden.</w:t>
                             </w:r>
@@ -1173,12 +1257,14 @@
                               <w:rPr>
                                 <w:sz w:val="4"/>
                                 <w:szCs w:val="4"/>
-                              </w:rPr>
-                            </w:pPr>
-                            <w:r>
-                              <w:rPr>
-                                <w:sz w:val="4"/>
-                                <w:szCs w:val="4"/>
+                                <w:lang w:val="de-CH"/>
+                              </w:rPr>
+                            </w:pPr>
+                            <w:r>
+                              <w:rPr>
+                                <w:sz w:val="4"/>
+                                <w:szCs w:val="4"/>
+                                <w:lang w:val="de-CH"/>
                               </w:rPr>
                               <w:t>Der Browser sendet alle für die abzufragende Domain gespeicherten Cookies bei jeder Abfrage via HTTP an den Webserver.</w:t>
                             </w:r>
@@ -1189,6 +1275,7 @@
                               <w:rPr>
                                 <w:sz w:val="4"/>
                                 <w:szCs w:val="4"/>
+                                <w:lang w:val="de-CH"/>
                               </w:rPr>
                             </w:pPr>
                           </w:p>
@@ -1222,6 +1309,7 @@
                           <w:bCs/>
                           <w:sz w:val="4"/>
                           <w:szCs w:val="4"/>
+                          <w:lang w:val="de-CH"/>
                         </w:rPr>
                       </w:pPr>
                       <w:r>
@@ -1230,6 +1318,7 @@
                           <w:bCs/>
                           <w:sz w:val="4"/>
                           <w:szCs w:val="4"/>
+                          <w:lang w:val="de-CH"/>
                         </w:rPr>
                         <w:t>HTTP Headers</w:t>
                       </w:r>
@@ -1240,12 +1329,14 @@
                         <w:rPr>
                           <w:sz w:val="4"/>
                           <w:szCs w:val="4"/>
-                        </w:rPr>
-                      </w:pPr>
-                      <w:r>
-                        <w:rPr>
-                          <w:sz w:val="4"/>
-                          <w:szCs w:val="4"/>
+                          <w:lang w:val="de-CH"/>
+                        </w:rPr>
+                      </w:pPr>
+                      <w:r>
+                        <w:rPr>
+                          <w:sz w:val="4"/>
+                          <w:szCs w:val="4"/>
+                          <w:lang w:val="de-CH"/>
                         </w:rPr>
                         <w:t>Der Browser oder der Webserver kann in den Anfragen bzw. Antworten eigene, individuelle Header mitsenden.</w:t>
                       </w:r>
@@ -1256,12 +1347,14 @@
                         <w:rPr>
                           <w:sz w:val="4"/>
                           <w:szCs w:val="4"/>
-                        </w:rPr>
-                      </w:pPr>
-                      <w:r>
-                        <w:rPr>
-                          <w:sz w:val="4"/>
-                          <w:szCs w:val="4"/>
+                          <w:lang w:val="de-CH"/>
+                        </w:rPr>
+                      </w:pPr>
+                      <w:r>
+                        <w:rPr>
+                          <w:sz w:val="4"/>
+                          <w:szCs w:val="4"/>
+                          <w:lang w:val="de-CH"/>
                         </w:rPr>
                         <w:t>Der Browser sendet alle für die abzufragende Domain gespeicherten Cookies bei jeder Abfrage via HTTP an den Webserver.</w:t>
                       </w:r>
@@ -1272,6 +1365,7 @@
                         <w:rPr>
                           <w:sz w:val="4"/>
                           <w:szCs w:val="4"/>
+                          <w:lang w:val="de-CH"/>
                         </w:rPr>
                       </w:pPr>
                     </w:p>
@@ -1342,6 +1436,7 @@
                                 <w:bCs/>
                                 <w:sz w:val="4"/>
                                 <w:szCs w:val="4"/>
+                                <w:lang w:val="de-CH"/>
                               </w:rPr>
                             </w:pPr>
                             <w:r>
@@ -1350,6 +1445,7 @@
                                 <w:bCs/>
                                 <w:sz w:val="4"/>
                                 <w:szCs w:val="4"/>
+                                <w:lang w:val="de-CH"/>
                               </w:rPr>
                               <w:t>Node JS</w:t>
                             </w:r>
@@ -1360,12 +1456,14 @@
                               <w:rPr>
                                 <w:sz w:val="4"/>
                                 <w:szCs w:val="4"/>
-                              </w:rPr>
-                            </w:pPr>
-                            <w:r>
-                              <w:rPr>
-                                <w:sz w:val="4"/>
-                                <w:szCs w:val="4"/>
+                                <w:lang w:val="de-CH"/>
+                              </w:rPr>
+                            </w:pPr>
+                            <w:r>
+                              <w:rPr>
+                                <w:sz w:val="4"/>
+                                <w:szCs w:val="4"/>
+                                <w:lang w:val="de-CH"/>
                               </w:rPr>
                               <w:t>Mit Node.js kann JavaScript ausserhalb eines Browser ausgeführt werden.</w:t>
                             </w:r>
@@ -1376,12 +1474,14 @@
                               <w:rPr>
                                 <w:sz w:val="4"/>
                                 <w:szCs w:val="4"/>
-                              </w:rPr>
-                            </w:pPr>
-                            <w:r>
-                              <w:rPr>
-                                <w:sz w:val="4"/>
-                                <w:szCs w:val="4"/>
+                                <w:lang w:val="de-CH"/>
+                              </w:rPr>
+                            </w:pPr>
+                            <w:r>
+                              <w:rPr>
+                                <w:sz w:val="4"/>
+                                <w:szCs w:val="4"/>
+                                <w:lang w:val="de-CH"/>
                               </w:rPr>
                               <w:br/>
                               <w:t>Node.js ist eine Laufzeitumgebung für JavaScript.</w:t>
@@ -1393,6 +1493,7 @@
                               <w:rPr>
                                 <w:sz w:val="4"/>
                                 <w:szCs w:val="4"/>
+                                <w:lang w:val="de-CH"/>
                               </w:rPr>
                             </w:pPr>
                           </w:p>
@@ -1426,6 +1527,7 @@
                           <w:bCs/>
                           <w:sz w:val="4"/>
                           <w:szCs w:val="4"/>
+                          <w:lang w:val="de-CH"/>
                         </w:rPr>
                       </w:pPr>
                       <w:r>
@@ -1434,6 +1536,7 @@
                           <w:bCs/>
                           <w:sz w:val="4"/>
                           <w:szCs w:val="4"/>
+                          <w:lang w:val="de-CH"/>
                         </w:rPr>
                         <w:t>Node JS</w:t>
                       </w:r>
@@ -1444,12 +1547,14 @@
                         <w:rPr>
                           <w:sz w:val="4"/>
                           <w:szCs w:val="4"/>
-                        </w:rPr>
-                      </w:pPr>
-                      <w:r>
-                        <w:rPr>
-                          <w:sz w:val="4"/>
-                          <w:szCs w:val="4"/>
+                          <w:lang w:val="de-CH"/>
+                        </w:rPr>
+                      </w:pPr>
+                      <w:r>
+                        <w:rPr>
+                          <w:sz w:val="4"/>
+                          <w:szCs w:val="4"/>
+                          <w:lang w:val="de-CH"/>
                         </w:rPr>
                         <w:t>Mit Node.js kann JavaScript ausserhalb eines Browser ausgeführt werden.</w:t>
                       </w:r>
@@ -1460,12 +1565,14 @@
                         <w:rPr>
                           <w:sz w:val="4"/>
                           <w:szCs w:val="4"/>
-                        </w:rPr>
-                      </w:pPr>
-                      <w:r>
-                        <w:rPr>
-                          <w:sz w:val="4"/>
-                          <w:szCs w:val="4"/>
+                          <w:lang w:val="de-CH"/>
+                        </w:rPr>
+                      </w:pPr>
+                      <w:r>
+                        <w:rPr>
+                          <w:sz w:val="4"/>
+                          <w:szCs w:val="4"/>
+                          <w:lang w:val="de-CH"/>
                         </w:rPr>
                         <w:br/>
                         <w:t>Node.js ist eine Laufzeitumgebung für JavaScript.</w:t>
@@ -1477,6 +1584,7 @@
                         <w:rPr>
                           <w:sz w:val="4"/>
                           <w:szCs w:val="4"/>
+                          <w:lang w:val="de-CH"/>
                         </w:rPr>
                       </w:pPr>
                     </w:p>
@@ -1547,6 +1655,7 @@
                                 <w:bCs/>
                                 <w:sz w:val="4"/>
                                 <w:szCs w:val="4"/>
+                                <w:lang w:val="de-CH"/>
                               </w:rPr>
                             </w:pPr>
                             <w:r>
@@ -1555,6 +1664,7 @@
                                 <w:bCs/>
                                 <w:sz w:val="4"/>
                                 <w:szCs w:val="4"/>
+                                <w:lang w:val="de-CH"/>
                               </w:rPr>
                               <w:t>HTTP</w:t>
                             </w:r>
@@ -1565,12 +1675,14 @@
                               <w:rPr>
                                 <w:sz w:val="4"/>
                                 <w:szCs w:val="4"/>
-                              </w:rPr>
-                            </w:pPr>
-                            <w:r>
-                              <w:rPr>
-                                <w:sz w:val="4"/>
-                                <w:szCs w:val="4"/>
+                                <w:lang w:val="de-CH"/>
+                              </w:rPr>
+                            </w:pPr>
+                            <w:r>
+                              <w:rPr>
+                                <w:sz w:val="4"/>
+                                <w:szCs w:val="4"/>
+                                <w:lang w:val="de-CH"/>
                               </w:rPr>
                               <w:t>HTTP ermöglicht einen zustandslosen Informationsaustausch.</w:t>
                             </w:r>
@@ -1581,12 +1693,14 @@
                               <w:rPr>
                                 <w:sz w:val="4"/>
                                 <w:szCs w:val="4"/>
-                              </w:rPr>
-                            </w:pPr>
-                            <w:r>
-                              <w:rPr>
-                                <w:sz w:val="4"/>
-                                <w:szCs w:val="4"/>
+                                <w:lang w:val="de-CH"/>
+                              </w:rPr>
+                            </w:pPr>
+                            <w:r>
+                              <w:rPr>
+                                <w:sz w:val="4"/>
+                                <w:szCs w:val="4"/>
+                                <w:lang w:val="de-CH"/>
                               </w:rPr>
                               <w:t>HTTP wurde von Tim Berners Lee erfunden.</w:t>
                             </w:r>
@@ -1621,6 +1735,7 @@
                           <w:bCs/>
                           <w:sz w:val="4"/>
                           <w:szCs w:val="4"/>
+                          <w:lang w:val="de-CH"/>
                         </w:rPr>
                       </w:pPr>
                       <w:r>
@@ -1629,6 +1744,7 @@
                           <w:bCs/>
                           <w:sz w:val="4"/>
                           <w:szCs w:val="4"/>
+                          <w:lang w:val="de-CH"/>
                         </w:rPr>
                         <w:t>HTTP</w:t>
                       </w:r>
@@ -1639,12 +1755,14 @@
                         <w:rPr>
                           <w:sz w:val="4"/>
                           <w:szCs w:val="4"/>
-                        </w:rPr>
-                      </w:pPr>
-                      <w:r>
-                        <w:rPr>
-                          <w:sz w:val="4"/>
-                          <w:szCs w:val="4"/>
+                          <w:lang w:val="de-CH"/>
+                        </w:rPr>
+                      </w:pPr>
+                      <w:r>
+                        <w:rPr>
+                          <w:sz w:val="4"/>
+                          <w:szCs w:val="4"/>
+                          <w:lang w:val="de-CH"/>
                         </w:rPr>
                         <w:t>HTTP ermöglicht einen zustandslosen Informationsaustausch.</w:t>
                       </w:r>
@@ -1655,12 +1773,14 @@
                         <w:rPr>
                           <w:sz w:val="4"/>
                           <w:szCs w:val="4"/>
-                        </w:rPr>
-                      </w:pPr>
-                      <w:r>
-                        <w:rPr>
-                          <w:sz w:val="4"/>
-                          <w:szCs w:val="4"/>
+                          <w:lang w:val="de-CH"/>
+                        </w:rPr>
+                      </w:pPr>
+                      <w:r>
+                        <w:rPr>
+                          <w:sz w:val="4"/>
+                          <w:szCs w:val="4"/>
+                          <w:lang w:val="de-CH"/>
                         </w:rPr>
                         <w:t>HTTP wurde von Tim Berners Lee erfunden.</w:t>
                       </w:r>
@@ -2628,6 +2748,7 @@
                                 <w:bCs/>
                                 <w:sz w:val="4"/>
                                 <w:szCs w:val="4"/>
+                                <w:lang w:val="fr-CH"/>
                               </w:rPr>
                             </w:pPr>
                             <w:r>
@@ -2636,31 +2757,25 @@
                                 <w:bCs/>
                                 <w:sz w:val="4"/>
                                 <w:szCs w:val="4"/>
-                              </w:rPr>
-                              <w:t>HTTP-</w:t>
-                            </w:r>
-                            <w:r>
-                              <w:rPr>
-                                <w:b/>
-                                <w:bCs/>
-                                <w:sz w:val="4"/>
-                                <w:szCs w:val="4"/>
-                              </w:rPr>
-                              <w:t>Standard Port</w:t>
-                            </w:r>
-                          </w:p>
-                          <w:p>
-                            <w:pPr>
-                              <w:spacing w:after="0"/>
-                              <w:rPr>
-                                <w:sz w:val="4"/>
-                                <w:szCs w:val="4"/>
-                              </w:rPr>
-                            </w:pPr>
-                            <w:r>
-                              <w:rPr>
-                                <w:sz w:val="4"/>
-                                <w:szCs w:val="4"/>
+                                <w:lang w:val="fr-CH"/>
+                              </w:rPr>
+                              <w:t>HTTP-Standard Port</w:t>
+                            </w:r>
+                          </w:p>
+                          <w:p>
+                            <w:pPr>
+                              <w:spacing w:after="0"/>
+                              <w:rPr>
+                                <w:sz w:val="4"/>
+                                <w:szCs w:val="4"/>
+                                <w:lang w:val="fr-CH"/>
+                              </w:rPr>
+                            </w:pPr>
+                            <w:r>
+                              <w:rPr>
+                                <w:sz w:val="4"/>
+                                <w:szCs w:val="4"/>
+                                <w:lang w:val="fr-CH"/>
                               </w:rPr>
                               <w:t>80 – HTTP Standard Port</w:t>
                             </w:r>
@@ -2671,12 +2786,14 @@
                               <w:rPr>
                                 <w:sz w:val="4"/>
                                 <w:szCs w:val="4"/>
-                              </w:rPr>
-                            </w:pPr>
-                            <w:r>
-                              <w:rPr>
-                                <w:sz w:val="4"/>
-                                <w:szCs w:val="4"/>
+                                <w:lang w:val="fr-CH"/>
+                              </w:rPr>
+                            </w:pPr>
+                            <w:r>
+                              <w:rPr>
+                                <w:sz w:val="4"/>
+                                <w:szCs w:val="4"/>
+                                <w:lang w:val="fr-CH"/>
                               </w:rPr>
                               <w:t>443 – HTTPS Standard Port</w:t>
                             </w:r>
@@ -2711,6 +2828,7 @@
                           <w:bCs/>
                           <w:sz w:val="4"/>
                           <w:szCs w:val="4"/>
+                          <w:lang w:val="fr-CH"/>
                         </w:rPr>
                       </w:pPr>
                       <w:r>
@@ -2719,31 +2837,25 @@
                           <w:bCs/>
                           <w:sz w:val="4"/>
                           <w:szCs w:val="4"/>
-                        </w:rPr>
-                        <w:t>HTTP-</w:t>
-                      </w:r>
-                      <w:r>
-                        <w:rPr>
-                          <w:b/>
-                          <w:bCs/>
-                          <w:sz w:val="4"/>
-                          <w:szCs w:val="4"/>
-                        </w:rPr>
-                        <w:t>Standard Port</w:t>
-                      </w:r>
-                    </w:p>
-                    <w:p>
-                      <w:pPr>
-                        <w:spacing w:after="0"/>
-                        <w:rPr>
-                          <w:sz w:val="4"/>
-                          <w:szCs w:val="4"/>
-                        </w:rPr>
-                      </w:pPr>
-                      <w:r>
-                        <w:rPr>
-                          <w:sz w:val="4"/>
-                          <w:szCs w:val="4"/>
+                          <w:lang w:val="fr-CH"/>
+                        </w:rPr>
+                        <w:t>HTTP-Standard Port</w:t>
+                      </w:r>
+                    </w:p>
+                    <w:p>
+                      <w:pPr>
+                        <w:spacing w:after="0"/>
+                        <w:rPr>
+                          <w:sz w:val="4"/>
+                          <w:szCs w:val="4"/>
+                          <w:lang w:val="fr-CH"/>
+                        </w:rPr>
+                      </w:pPr>
+                      <w:r>
+                        <w:rPr>
+                          <w:sz w:val="4"/>
+                          <w:szCs w:val="4"/>
+                          <w:lang w:val="fr-CH"/>
                         </w:rPr>
                         <w:t>80 – HTTP Standard Port</w:t>
                       </w:r>
@@ -2754,12 +2866,14 @@
                         <w:rPr>
                           <w:sz w:val="4"/>
                           <w:szCs w:val="4"/>
-                        </w:rPr>
-                      </w:pPr>
-                      <w:r>
-                        <w:rPr>
-                          <w:sz w:val="4"/>
-                          <w:szCs w:val="4"/>
+                          <w:lang w:val="fr-CH"/>
+                        </w:rPr>
+                      </w:pPr>
+                      <w:r>
+                        <w:rPr>
+                          <w:sz w:val="4"/>
+                          <w:szCs w:val="4"/>
+                          <w:lang w:val="fr-CH"/>
                         </w:rPr>
                         <w:t>443 – HTTPS Standard Port</w:t>
                       </w:r>

</xml_diff>